<commit_message>
Update with full Week 4 info
</commit_message>
<xml_diff>
--- a/Follow up work to do at home.docx
+++ b/Follow up work to do at home.docx
@@ -14,17 +14,8 @@
           <w:b/>
           <w:bCs/>
         </w:rPr>
-        <w:t xml:space="preserve">Follow up work to do at </w:t>
+        <w:t>Follow up work to do at home</w:t>
       </w:r>
-      <w:proofErr w:type="gramStart"/>
-      <w:r>
-        <w:rPr>
-          <w:b/>
-          <w:bCs/>
-        </w:rPr>
-        <w:t>home</w:t>
-      </w:r>
-      <w:proofErr w:type="gramEnd"/>
     </w:p>
     <w:p/>
     <w:p>
@@ -64,13 +55,20 @@
         </w:numPr>
       </w:pPr>
       <w:r>
-        <w:t xml:space="preserve">Create a picture using Python Arcade functions by following the Lab 02 </w:t>
+        <w:t>Create a picture using Python Arcade functions by following the Lab 02 exercise</w:t>
       </w:r>
-      <w:proofErr w:type="gramStart"/>
+    </w:p>
+    <w:p>
+      <w:pPr>
+        <w:pStyle w:val="ListParagraph"/>
+        <w:numPr>
+          <w:ilvl w:val="0"/>
+          <w:numId w:val="1"/>
+        </w:numPr>
+      </w:pPr>
       <w:r>
-        <w:t>exercise</w:t>
+        <w:t>Finish your adventure game house</w:t>
       </w:r>
-      <w:proofErr w:type="gramEnd"/>
     </w:p>
     <w:sectPr>
       <w:pgSz w:w="11906" w:h="16838"/>

</xml_diff>

<commit_message>
Update Info from Lesson 7
</commit_message>
<xml_diff>
--- a/Follow up work to do at home.docx
+++ b/Follow up work to do at home.docx
@@ -15,122 +15,105 @@
           <w:rFonts w:ascii="Arial" w:eastAsia="Arial" w:hAnsi="Arial" w:cs="Arial"/>
           <w:b/>
         </w:rPr>
-        <w:t xml:space="preserve">Follow up work to do at </w:t>
-      </w:r>
-      <w:proofErr w:type="gramStart"/>
-      <w:r>
+        <w:t>Follow up work to do at home</w:t>
+      </w:r>
+    </w:p>
+    <w:p>
+      <w:pPr>
+        <w:spacing w:after="0" w:line="259" w:lineRule="auto"/>
+        <w:rPr>
+          <w:rFonts w:ascii="Arial" w:eastAsia="Arial" w:hAnsi="Arial" w:cs="Arial"/>
+        </w:rPr>
+      </w:pPr>
+    </w:p>
+    <w:p>
+      <w:pPr>
+        <w:spacing w:after="0" w:line="259" w:lineRule="auto"/>
         <w:rPr>
           <w:rFonts w:ascii="Arial" w:eastAsia="Arial" w:hAnsi="Arial" w:cs="Arial"/>
           <w:b/>
         </w:rPr>
-        <w:t>home</w:t>
-      </w:r>
-      <w:proofErr w:type="gramEnd"/>
-    </w:p>
-    <w:p>
-      <w:pPr>
-        <w:spacing w:after="0" w:line="259" w:lineRule="auto"/>
-        <w:rPr>
-          <w:rFonts w:ascii="Arial" w:eastAsia="Arial" w:hAnsi="Arial" w:cs="Arial"/>
-        </w:rPr>
-      </w:pPr>
-    </w:p>
-    <w:p>
-      <w:pPr>
-        <w:spacing w:after="0" w:line="259" w:lineRule="auto"/>
+      </w:pPr>
+      <w:r>
         <w:rPr>
           <w:rFonts w:ascii="Arial" w:eastAsia="Arial" w:hAnsi="Arial" w:cs="Arial"/>
           <w:b/>
         </w:rPr>
-      </w:pPr>
-      <w:r>
+        <w:t>Lesson 4</w:t>
+      </w:r>
+    </w:p>
+    <w:p>
+      <w:pPr>
+        <w:spacing w:after="0" w:line="259" w:lineRule="auto"/>
+        <w:rPr>
+          <w:rFonts w:ascii="Arial" w:eastAsia="Arial" w:hAnsi="Arial" w:cs="Arial"/>
+        </w:rPr>
+      </w:pPr>
+    </w:p>
+    <w:p>
+      <w:pPr>
+        <w:numPr>
+          <w:ilvl w:val="0"/>
+          <w:numId w:val="1"/>
+        </w:numPr>
+        <w:spacing w:after="0" w:line="259" w:lineRule="auto"/>
+        <w:ind w:left="720" w:hanging="360"/>
+        <w:rPr>
+          <w:rFonts w:ascii="Arial" w:eastAsia="Arial" w:hAnsi="Arial" w:cs="Arial"/>
+        </w:rPr>
+      </w:pPr>
+      <w:r>
+        <w:rPr>
+          <w:rFonts w:ascii="Arial" w:eastAsia="Arial" w:hAnsi="Arial" w:cs="Arial"/>
+        </w:rPr>
+        <w:t>Watch the YouTube videos in the “useful links” document for Lesson 4</w:t>
+      </w:r>
+    </w:p>
+    <w:p>
+      <w:pPr>
+        <w:numPr>
+          <w:ilvl w:val="0"/>
+          <w:numId w:val="1"/>
+        </w:numPr>
+        <w:spacing w:after="0" w:line="259" w:lineRule="auto"/>
+        <w:ind w:left="720" w:hanging="360"/>
+        <w:rPr>
+          <w:rFonts w:ascii="Arial" w:eastAsia="Arial" w:hAnsi="Arial" w:cs="Arial"/>
+        </w:rPr>
+      </w:pPr>
+      <w:r>
+        <w:rPr>
+          <w:rFonts w:ascii="Arial" w:eastAsia="Arial" w:hAnsi="Arial" w:cs="Arial"/>
+        </w:rPr>
+        <w:t>Create a picture using Python Arcade functions by following the Lab 02 exercise</w:t>
+      </w:r>
+    </w:p>
+    <w:p>
+      <w:pPr>
+        <w:numPr>
+          <w:ilvl w:val="0"/>
+          <w:numId w:val="1"/>
+        </w:numPr>
+        <w:spacing w:after="0" w:line="259" w:lineRule="auto"/>
+        <w:ind w:left="720" w:hanging="360"/>
+        <w:rPr>
+          <w:rFonts w:ascii="Arial" w:eastAsia="Arial" w:hAnsi="Arial" w:cs="Arial"/>
+        </w:rPr>
+      </w:pPr>
+    </w:p>
+    <w:p>
+      <w:pPr>
+        <w:spacing w:after="0" w:line="259" w:lineRule="auto"/>
         <w:rPr>
           <w:rFonts w:ascii="Arial" w:eastAsia="Arial" w:hAnsi="Arial" w:cs="Arial"/>
           <w:b/>
         </w:rPr>
-        <w:t>Lesson 4</w:t>
-      </w:r>
-    </w:p>
-    <w:p>
-      <w:pPr>
-        <w:spacing w:after="0" w:line="259" w:lineRule="auto"/>
-        <w:rPr>
-          <w:rFonts w:ascii="Arial" w:eastAsia="Arial" w:hAnsi="Arial" w:cs="Arial"/>
-        </w:rPr>
-      </w:pPr>
-    </w:p>
-    <w:p>
-      <w:pPr>
-        <w:numPr>
-          <w:ilvl w:val="0"/>
-          <w:numId w:val="1"/>
-        </w:numPr>
-        <w:spacing w:after="0" w:line="259" w:lineRule="auto"/>
-        <w:ind w:left="720" w:hanging="360"/>
-        <w:rPr>
-          <w:rFonts w:ascii="Arial" w:eastAsia="Arial" w:hAnsi="Arial" w:cs="Arial"/>
-        </w:rPr>
-      </w:pPr>
-      <w:r>
-        <w:rPr>
-          <w:rFonts w:ascii="Arial" w:eastAsia="Arial" w:hAnsi="Arial" w:cs="Arial"/>
-        </w:rPr>
-        <w:t>Watch the YouTube videos in the “useful links” document for Lesson 4</w:t>
-      </w:r>
-    </w:p>
-    <w:p>
-      <w:pPr>
-        <w:numPr>
-          <w:ilvl w:val="0"/>
-          <w:numId w:val="1"/>
-        </w:numPr>
-        <w:spacing w:after="0" w:line="259" w:lineRule="auto"/>
-        <w:ind w:left="720" w:hanging="360"/>
-        <w:rPr>
-          <w:rFonts w:ascii="Arial" w:eastAsia="Arial" w:hAnsi="Arial" w:cs="Arial"/>
-        </w:rPr>
-      </w:pPr>
-      <w:r>
-        <w:rPr>
-          <w:rFonts w:ascii="Arial" w:eastAsia="Arial" w:hAnsi="Arial" w:cs="Arial"/>
-        </w:rPr>
-        <w:t xml:space="preserve">Create a picture using Python Arcade functions by following the Lab 02 </w:t>
-      </w:r>
-      <w:proofErr w:type="gramStart"/>
-      <w:r>
-        <w:rPr>
-          <w:rFonts w:ascii="Arial" w:eastAsia="Arial" w:hAnsi="Arial" w:cs="Arial"/>
-        </w:rPr>
-        <w:t>exercise</w:t>
-      </w:r>
-      <w:proofErr w:type="gramEnd"/>
-    </w:p>
-    <w:p>
-      <w:pPr>
-        <w:numPr>
-          <w:ilvl w:val="0"/>
-          <w:numId w:val="1"/>
-        </w:numPr>
-        <w:spacing w:after="0" w:line="259" w:lineRule="auto"/>
-        <w:ind w:left="720" w:hanging="360"/>
-        <w:rPr>
-          <w:rFonts w:ascii="Arial" w:eastAsia="Arial" w:hAnsi="Arial" w:cs="Arial"/>
-        </w:rPr>
-      </w:pPr>
-    </w:p>
-    <w:p>
-      <w:pPr>
-        <w:spacing w:after="0" w:line="259" w:lineRule="auto"/>
+      </w:pPr>
+      <w:r>
         <w:rPr>
           <w:rFonts w:ascii="Arial" w:eastAsia="Arial" w:hAnsi="Arial" w:cs="Arial"/>
           <w:b/>
         </w:rPr>
-      </w:pPr>
-      <w:r>
-        <w:rPr>
-          <w:rFonts w:ascii="Arial" w:eastAsia="Arial" w:hAnsi="Arial" w:cs="Arial"/>
-          <w:b/>
-        </w:rPr>
         <w:t>Lesson 5</w:t>
       </w:r>
     </w:p>
@@ -196,16 +179,8 @@
         <w:rPr>
           <w:rFonts w:ascii="Arial" w:eastAsia="Arial" w:hAnsi="Arial" w:cs="Arial"/>
         </w:rPr>
-        <w:t xml:space="preserve">Finish your adventure game </w:t>
-      </w:r>
-      <w:proofErr w:type="gramStart"/>
-      <w:r>
-        <w:rPr>
-          <w:rFonts w:ascii="Arial" w:eastAsia="Arial" w:hAnsi="Arial" w:cs="Arial"/>
-        </w:rPr>
-        <w:t>house</w:t>
-      </w:r>
-      <w:proofErr w:type="gramEnd"/>
+        <w:t>Finish your adventure game house</w:t>
+      </w:r>
     </w:p>
     <w:p>
       <w:pPr>
@@ -392,6 +367,209 @@
     </w:p>
     <w:p>
       <w:pPr>
+        <w:numPr>
+          <w:ilvl w:val="0"/>
+          <w:numId w:val="1"/>
+        </w:numPr>
+        <w:spacing w:after="0" w:line="259" w:lineRule="auto"/>
+        <w:ind w:left="720" w:hanging="360"/>
+        <w:rPr>
+          <w:rFonts w:ascii="Arial" w:eastAsia="Arial" w:hAnsi="Arial" w:cs="Arial"/>
+        </w:rPr>
+      </w:pPr>
+    </w:p>
+    <w:p>
+      <w:pPr>
+        <w:spacing w:after="0" w:line="259" w:lineRule="auto"/>
+        <w:rPr>
+          <w:rFonts w:ascii="Arial" w:eastAsia="Arial" w:hAnsi="Arial" w:cs="Arial"/>
+        </w:rPr>
+      </w:pPr>
+    </w:p>
+    <w:p>
+      <w:pPr>
+        <w:spacing w:after="0" w:line="259" w:lineRule="auto"/>
+        <w:rPr>
+          <w:rFonts w:ascii="Arial" w:eastAsia="Arial" w:hAnsi="Arial" w:cs="Arial"/>
+          <w:b/>
+        </w:rPr>
+      </w:pPr>
+      <w:r>
+        <w:rPr>
+          <w:rFonts w:ascii="Arial" w:eastAsia="Arial" w:hAnsi="Arial" w:cs="Arial"/>
+          <w:b/>
+        </w:rPr>
+        <w:t xml:space="preserve">Lesson </w:t>
+      </w:r>
+      <w:r>
+        <w:rPr>
+          <w:rFonts w:ascii="Arial" w:eastAsia="Arial" w:hAnsi="Arial" w:cs="Arial"/>
+          <w:b/>
+        </w:rPr>
+        <w:t>7</w:t>
+      </w:r>
+    </w:p>
+    <w:p>
+      <w:pPr>
+        <w:spacing w:after="0" w:line="259" w:lineRule="auto"/>
+        <w:rPr>
+          <w:rFonts w:ascii="Arial" w:eastAsia="Arial" w:hAnsi="Arial" w:cs="Arial"/>
+        </w:rPr>
+      </w:pPr>
+    </w:p>
+    <w:p>
+      <w:pPr>
+        <w:numPr>
+          <w:ilvl w:val="0"/>
+          <w:numId w:val="1"/>
+        </w:numPr>
+        <w:spacing w:after="0" w:line="259" w:lineRule="auto"/>
+        <w:ind w:left="720" w:hanging="360"/>
+        <w:rPr>
+          <w:rFonts w:ascii="Arial" w:eastAsia="Arial" w:hAnsi="Arial" w:cs="Arial"/>
+        </w:rPr>
+      </w:pPr>
+      <w:r>
+        <w:rPr>
+          <w:rFonts w:ascii="Arial" w:eastAsia="Arial" w:hAnsi="Arial" w:cs="Arial"/>
+        </w:rPr>
+        <w:t>Please read the presentation slides for Lesson 7 (</w:t>
+      </w:r>
+      <w:proofErr w:type="gramStart"/>
+      <w:r>
+        <w:rPr>
+          <w:rFonts w:ascii="Arial" w:eastAsia="Arial" w:hAnsi="Arial" w:cs="Arial"/>
+        </w:rPr>
+        <w:t>and also</w:t>
+      </w:r>
+      <w:proofErr w:type="gramEnd"/>
+      <w:r>
+        <w:rPr>
+          <w:rFonts w:ascii="Arial" w:eastAsia="Arial" w:hAnsi="Arial" w:cs="Arial"/>
+        </w:rPr>
+        <w:t xml:space="preserve"> 5 and 6 as a reminder if you have time)</w:t>
+      </w:r>
+    </w:p>
+    <w:p>
+      <w:pPr>
+        <w:numPr>
+          <w:ilvl w:val="0"/>
+          <w:numId w:val="1"/>
+        </w:numPr>
+        <w:spacing w:after="0" w:line="259" w:lineRule="auto"/>
+        <w:ind w:left="720" w:hanging="360"/>
+        <w:rPr>
+          <w:rFonts w:ascii="Arial" w:eastAsia="Arial" w:hAnsi="Arial" w:cs="Arial"/>
+        </w:rPr>
+      </w:pPr>
+      <w:r>
+        <w:rPr>
+          <w:rFonts w:ascii="Arial" w:eastAsia="Arial" w:hAnsi="Arial" w:cs="Arial"/>
+        </w:rPr>
+        <w:t>Review the comments and code in all the Python programs in the “Scratch Work” folder</w:t>
+      </w:r>
+    </w:p>
+    <w:p>
+      <w:pPr>
+        <w:numPr>
+          <w:ilvl w:val="0"/>
+          <w:numId w:val="1"/>
+        </w:numPr>
+        <w:spacing w:after="0" w:line="259" w:lineRule="auto"/>
+        <w:ind w:left="720" w:hanging="360"/>
+        <w:rPr>
+          <w:rFonts w:ascii="Arial" w:eastAsia="Arial" w:hAnsi="Arial" w:cs="Arial"/>
+        </w:rPr>
+      </w:pPr>
+      <w:r>
+        <w:rPr>
+          <w:rFonts w:ascii="Arial" w:eastAsia="Arial" w:hAnsi="Arial" w:cs="Arial"/>
+        </w:rPr>
+        <w:t>These are the example programs we covered last week from Chapters 20, 21 and 22 of the Arcade Academy</w:t>
+      </w:r>
+    </w:p>
+    <w:p>
+      <w:pPr>
+        <w:numPr>
+          <w:ilvl w:val="0"/>
+          <w:numId w:val="1"/>
+        </w:numPr>
+        <w:spacing w:after="0" w:line="259" w:lineRule="auto"/>
+        <w:ind w:left="720" w:hanging="360"/>
+        <w:rPr>
+          <w:rFonts w:ascii="Arial" w:eastAsia="Arial" w:hAnsi="Arial" w:cs="Arial"/>
+        </w:rPr>
+      </w:pPr>
+      <w:r>
+        <w:rPr>
+          <w:rFonts w:ascii="Arial" w:eastAsia="Arial" w:hAnsi="Arial" w:cs="Arial"/>
+        </w:rPr>
+        <w:lastRenderedPageBreak/>
+        <w:t xml:space="preserve">Make sure you understand how the code works, these contain many </w:t>
+      </w:r>
+      <w:proofErr w:type="gramStart"/>
+      <w:r>
+        <w:rPr>
+          <w:rFonts w:ascii="Arial" w:eastAsia="Arial" w:hAnsi="Arial" w:cs="Arial"/>
+        </w:rPr>
+        <w:t>code</w:t>
+      </w:r>
+      <w:proofErr w:type="gramEnd"/>
+      <w:r>
+        <w:rPr>
+          <w:rFonts w:ascii="Arial" w:eastAsia="Arial" w:hAnsi="Arial" w:cs="Arial"/>
+        </w:rPr>
+        <w:t xml:space="preserve"> features you will need in your coding project</w:t>
+      </w:r>
+    </w:p>
+    <w:p>
+      <w:pPr>
+        <w:numPr>
+          <w:ilvl w:val="0"/>
+          <w:numId w:val="1"/>
+        </w:numPr>
+        <w:spacing w:after="0" w:line="259" w:lineRule="auto"/>
+        <w:ind w:left="720" w:hanging="360"/>
+        <w:rPr>
+          <w:rFonts w:ascii="Arial" w:eastAsia="Arial" w:hAnsi="Arial" w:cs="Arial"/>
+        </w:rPr>
+      </w:pPr>
+      <w:r>
+        <w:rPr>
+          <w:rFonts w:ascii="Arial" w:eastAsia="Arial" w:hAnsi="Arial" w:cs="Arial"/>
+        </w:rPr>
+        <w:t>Do this in conjunction with re-reading the appropriate Arcade Academy chapter texts</w:t>
+      </w:r>
+    </w:p>
+    <w:p>
+      <w:pPr>
+        <w:numPr>
+          <w:ilvl w:val="0"/>
+          <w:numId w:val="1"/>
+        </w:numPr>
+        <w:spacing w:after="0" w:line="259" w:lineRule="auto"/>
+        <w:ind w:left="720" w:hanging="360"/>
+        <w:rPr>
+          <w:rFonts w:ascii="Arial" w:eastAsia="Arial" w:hAnsi="Arial" w:cs="Arial"/>
+        </w:rPr>
+      </w:pPr>
+      <w:r>
+        <w:rPr>
+          <w:rFonts w:ascii="Arial" w:eastAsia="Arial" w:hAnsi="Arial" w:cs="Arial"/>
+        </w:rPr>
+        <w:t>Go back and see if there is any work from Lesson 5 you missed – especially the last three points</w:t>
+      </w:r>
+    </w:p>
+    <w:p>
+      <w:pPr>
+        <w:spacing w:after="0" w:line="259" w:lineRule="auto"/>
+        <w:rPr>
+          <w:rFonts w:ascii="Arial" w:eastAsia="Arial" w:hAnsi="Arial" w:cs="Arial"/>
+        </w:rPr>
+      </w:pPr>
+    </w:p>
+    <w:p>
+      <w:pPr>
         <w:spacing w:after="0" w:line="259" w:lineRule="auto"/>
         <w:rPr>
           <w:rFonts w:ascii="Arial" w:eastAsia="Arial" w:hAnsi="Arial" w:cs="Arial"/>
@@ -431,6 +609,11 @@
           <w:rFonts w:ascii="Arial" w:eastAsia="Arial" w:hAnsi="Arial" w:cs="Arial"/>
         </w:rPr>
         <w:instrText>HYPERLINK "mailto:stuart.walker@kidslifeskills.org"</w:instrText>
+      </w:r>
+      <w:r>
+        <w:rPr>
+          <w:rFonts w:ascii="Arial" w:eastAsia="Arial" w:hAnsi="Arial" w:cs="Arial"/>
+        </w:rPr>
       </w:r>
       <w:r>
         <w:rPr>
@@ -930,6 +1113,7 @@
   <w:style w:type="paragraph" w:default="1" w:styleId="Normal">
     <w:name w:val="Normal"/>
     <w:qFormat/>
+    <w:rsid w:val="00861FEC"/>
   </w:style>
   <w:style w:type="character" w:default="1" w:styleId="DefaultParagraphFont">
     <w:name w:val="Default Paragraph Font"/>

</xml_diff>

<commit_message>
Update Follow up work to do at home.docx
</commit_message>
<xml_diff>
--- a/Follow up work to do at home.docx
+++ b/Follow up work to do at home.docx
@@ -210,6 +210,36 @@
     </w:p>
     <w:p>
       <w:pPr>
+        <w:numPr>
+          <w:ilvl w:val="0"/>
+          <w:numId w:val="2"/>
+        </w:numPr>
+        <w:spacing w:before="0" w:after="0" w:line="259"/>
+        <w:ind w:right="0" w:left="720" w:hanging="360"/>
+        <w:jc w:val="left"/>
+        <w:rPr>
+          <w:rFonts w:ascii="Arial" w:hAnsi="Arial" w:cs="Arial" w:eastAsia="Arial"/>
+          <w:color w:val="auto"/>
+          <w:spacing w:val="0"/>
+          <w:position w:val="0"/>
+          <w:sz w:val="24"/>
+          <w:shd w:fill="auto" w:val="clear"/>
+        </w:rPr>
+      </w:pPr>
+      <w:r>
+        <w:rPr>
+          <w:rFonts w:ascii="Arial" w:hAnsi="Arial" w:cs="Arial" w:eastAsia="Arial"/>
+          <w:color w:val="auto"/>
+          <w:spacing w:val="0"/>
+          <w:position w:val="0"/>
+          <w:sz w:val="24"/>
+          <w:shd w:fill="auto" w:val="clear"/>
+        </w:rPr>
+        <w:t xml:space="preserve">Follow along with Chapter 16 and 17 of the tutorial</w:t>
+      </w:r>
+    </w:p>
+    <w:p>
+      <w:pPr>
         <w:spacing w:before="0" w:after="0" w:line="259"/>
         <w:ind w:right="0" w:left="0" w:firstLine="0"/>
         <w:jc w:val="left"/>
@@ -551,6 +581,30 @@
             <w:u w:val="single"/>
             <w:shd w:fill="auto" w:val="clear"/>
           </w:rPr>
+          <w:t xml:space="preserve"> HYPERLINK "https://api.arcade.academy/en/2.6.17/sample_games.html"</w:t>
+        </w:r>
+        <w:r>
+          <w:rPr>
+            <w:rFonts w:ascii="Arial" w:hAnsi="Arial" w:cs="Arial" w:eastAsia="Arial"/>
+            <w:color w:val="467886"/>
+            <w:spacing w:val="0"/>
+            <w:position w:val="0"/>
+            <w:sz w:val="24"/>
+            <w:u w:val="single"/>
+            <w:shd w:fill="auto" w:val="clear"/>
+          </w:rPr>
+          <w:t xml:space="preserve"> HYPERLINK "https://api.arcade.academy/en/2.6.17/sample_games.html"</w:t>
+        </w:r>
+        <w:r>
+          <w:rPr>
+            <w:rFonts w:ascii="Arial" w:hAnsi="Arial" w:cs="Arial" w:eastAsia="Arial"/>
+            <w:color w:val="467886"/>
+            <w:spacing w:val="0"/>
+            <w:position w:val="0"/>
+            <w:sz w:val="24"/>
+            <w:u w:val="single"/>
+            <w:shd w:fill="auto" w:val="clear"/>
+          </w:rPr>
           <w:t xml:space="preserve">c</w:t>
         </w:r>
         <w:r>
@@ -575,6 +629,30 @@
             <w:u w:val="single"/>
             <w:shd w:fill="auto" w:val="clear"/>
           </w:rPr>
+          <w:t xml:space="preserve"> HYPERLINK "https://api.arcade.academy/en/2.6.17/sample_games.html"</w:t>
+        </w:r>
+        <w:r>
+          <w:rPr>
+            <w:rFonts w:ascii="Arial" w:hAnsi="Arial" w:cs="Arial" w:eastAsia="Arial"/>
+            <w:color w:val="467886"/>
+            <w:spacing w:val="0"/>
+            <w:position w:val="0"/>
+            <w:sz w:val="24"/>
+            <w:u w:val="single"/>
+            <w:shd w:fill="auto" w:val="clear"/>
+          </w:rPr>
+          <w:t xml:space="preserve"> HYPERLINK "https://api.arcade.academy/en/2.6.17/sample_games.html"</w:t>
+        </w:r>
+        <w:r>
+          <w:rPr>
+            <w:rFonts w:ascii="Arial" w:hAnsi="Arial" w:cs="Arial" w:eastAsia="Arial"/>
+            <w:color w:val="467886"/>
+            <w:spacing w:val="0"/>
+            <w:position w:val="0"/>
+            <w:sz w:val="24"/>
+            <w:u w:val="single"/>
+            <w:shd w:fill="auto" w:val="clear"/>
+          </w:rPr>
           <w:t xml:space="preserve">ademy/en/2.6</w:t>
         </w:r>
         <w:r>
@@ -599,7 +677,55 @@
             <w:u w:val="single"/>
             <w:shd w:fill="auto" w:val="clear"/>
           </w:rPr>
+          <w:t xml:space="preserve"> HYPERLINK "https://api.arcade.academy/en/2.6.17/sample_games.html"</w:t>
+        </w:r>
+        <w:r>
+          <w:rPr>
+            <w:rFonts w:ascii="Arial" w:hAnsi="Arial" w:cs="Arial" w:eastAsia="Arial"/>
+            <w:color w:val="467886"/>
+            <w:spacing w:val="0"/>
+            <w:position w:val="0"/>
+            <w:sz w:val="24"/>
+            <w:u w:val="single"/>
+            <w:shd w:fill="auto" w:val="clear"/>
+          </w:rPr>
+          <w:t xml:space="preserve"> HYPERLINK "https://api.arcade.academy/en/2.6.17/sample_games.html"</w:t>
+        </w:r>
+        <w:r>
+          <w:rPr>
+            <w:rFonts w:ascii="Arial" w:hAnsi="Arial" w:cs="Arial" w:eastAsia="Arial"/>
+            <w:color w:val="467886"/>
+            <w:spacing w:val="0"/>
+            <w:position w:val="0"/>
+            <w:sz w:val="24"/>
+            <w:u w:val="single"/>
+            <w:shd w:fill="auto" w:val="clear"/>
+          </w:rPr>
           <w:t xml:space="preserve">.</w:t>
+        </w:r>
+        <w:r>
+          <w:rPr>
+            <w:rFonts w:ascii="Arial" w:hAnsi="Arial" w:cs="Arial" w:eastAsia="Arial"/>
+            <w:color w:val="467886"/>
+            <w:spacing w:val="0"/>
+            <w:position w:val="0"/>
+            <w:sz w:val="24"/>
+            <w:u w:val="single"/>
+            <w:shd w:fill="auto" w:val="clear"/>
+          </w:rPr>
+          <w:t xml:space="preserve"> HYPERLINK "https://api.arcade.academy/en/2.6.17/sample_games.html"</w:t>
+        </w:r>
+        <w:r>
+          <w:rPr>
+            <w:rFonts w:ascii="Arial" w:hAnsi="Arial" w:cs="Arial" w:eastAsia="Arial"/>
+            <w:color w:val="467886"/>
+            <w:spacing w:val="0"/>
+            <w:position w:val="0"/>
+            <w:sz w:val="24"/>
+            <w:u w:val="single"/>
+            <w:shd w:fill="auto" w:val="clear"/>
+          </w:rPr>
+          <w:t xml:space="preserve"> HYPERLINK "https://api.arcade.academy/en/2.6.17/sample_games.html"</w:t>
         </w:r>
         <w:r>
           <w:rPr>

</xml_diff>